<commit_message>
Entrega Final Laboratorio 7
</commit_message>
<xml_diff>
--- a/Docs/Observaciones-Lab 7.docx
+++ b/Docs/Observaciones-Lab 7.docx
@@ -1,10 +1,10 @@
 
 <file path=word/document.xml><?xml version="1.0" encoding="utf-8"?>
-<w:document xmlns:wpc="http://schemas.microsoft.com/office/word/2010/wordprocessingCanvas" xmlns:cx="http://schemas.microsoft.com/office/drawing/2014/chartex" xmlns:cx1="http://schemas.microsoft.com/office/drawing/2015/9/8/chartex" xmlns:cx2="http://schemas.microsoft.com/office/drawing/2015/10/21/chartex" xmlns:cx3="http://schemas.microsoft.com/office/drawing/2016/5/9/chartex" xmlns:cx4="http://schemas.microsoft.com/office/drawing/2016/5/10/chartex" xmlns:cx5="http://schemas.microsoft.com/office/drawing/2016/5/11/chartex" xmlns:cx6="http://schemas.microsoft.com/office/drawing/2016/5/12/chartex" xmlns:cx7="http://schemas.microsoft.com/office/drawing/2016/5/13/chartex" xmlns:cx8="http://schemas.microsoft.com/office/drawing/2016/5/14/chartex" xmlns:mc="http://schemas.openxmlformats.org/markup-compatibility/2006" xmlns:aink="http://schemas.microsoft.com/office/drawing/2016/ink" xmlns:am3d="http://schemas.microsoft.com/office/drawing/2017/model3d" xmlns:o="urn:schemas-microsoft-com:office:office" xmlns:r="http://schemas.openxmlformats.org/officeDocument/2006/relationships" xmlns:m="http://schemas.openxmlformats.org/officeDocument/2006/math" xmlns:v="urn:schemas-microsoft-com:vml" xmlns:wp14="http://schemas.microsoft.com/office/word/2010/wordprocessingDrawing" xmlns:wp="http://schemas.openxmlformats.org/drawingml/2006/wordprocessingDrawing" xmlns:w10="urn:schemas-microsoft-com:office:word" xmlns:w="http://schemas.openxmlformats.org/wordprocessingml/2006/main" xmlns:w14="http://schemas.microsoft.com/office/word/2010/wordml" xmlns:w15="http://schemas.microsoft.com/office/word/2012/wordml" xmlns:w16cex="http://schemas.microsoft.com/office/word/2018/wordml/cex" xmlns:w16cid="http://schemas.microsoft.com/office/word/2016/wordml/cid" xmlns:w16="http://schemas.microsoft.com/office/word/2018/wordml" xmlns:w16se="http://schemas.microsoft.com/office/word/2015/wordml/symex" xmlns:wpg="http://schemas.microsoft.com/office/word/2010/wordprocessingGroup" xmlns:wpi="http://schemas.microsoft.com/office/word/2010/wordprocessingInk" xmlns:wne="http://schemas.microsoft.com/office/word/2006/wordml" xmlns:wps="http://schemas.microsoft.com/office/word/2010/wordprocessingShape" mc:Ignorable="w14 w15 w16se w16cid w16 w16cex wp14">
+<w:document xmlns:wpc="http://schemas.microsoft.com/office/word/2010/wordprocessingCanvas" xmlns:cx="http://schemas.microsoft.com/office/drawing/2014/chartex" xmlns:mc="http://schemas.openxmlformats.org/markup-compatibility/2006" xmlns:o="urn:schemas-microsoft-com:office:office" xmlns:r="http://schemas.openxmlformats.org/officeDocument/2006/relationships" xmlns:m="http://schemas.openxmlformats.org/officeDocument/2006/math" xmlns:v="urn:schemas-microsoft-com:vml" xmlns:wp14="http://schemas.microsoft.com/office/word/2010/wordprocessingDrawing" xmlns:wp="http://schemas.openxmlformats.org/drawingml/2006/wordprocessingDrawing" xmlns:w10="urn:schemas-microsoft-com:office:word" xmlns:w="http://schemas.openxmlformats.org/wordprocessingml/2006/main" xmlns:w14="http://schemas.microsoft.com/office/word/2010/wordml" xmlns:w15="http://schemas.microsoft.com/office/word/2012/wordml" xmlns:w16se="http://schemas.microsoft.com/office/word/2015/wordml/symex" xmlns:wpg="http://schemas.microsoft.com/office/word/2010/wordprocessingGroup" xmlns:wpi="http://schemas.microsoft.com/office/word/2010/wordprocessingInk" xmlns:wne="http://schemas.microsoft.com/office/word/2006/wordml" xmlns:wps="http://schemas.microsoft.com/office/word/2010/wordprocessingShape" mc:Ignorable="w14 w15 w16se wp14">
   <w:body>
     <w:p>
       <w:pPr>
-        <w:pStyle w:val="Title"/>
+        <w:pStyle w:val="Ttulo"/>
         <w:jc w:val="center"/>
         <w:rPr>
           <w:b/>
@@ -37,14 +37,37 @@
           <w:noProof w:val="0"/>
           <w:lang w:val="es-CO"/>
         </w:rPr>
-        <w:t xml:space="preserve">Estudiante </w:t>
+        <w:t>Juan Andrés Bernal</w:t>
       </w:r>
       <w:r>
         <w:rPr>
           <w:noProof w:val="0"/>
           <w:lang w:val="es-CO"/>
         </w:rPr>
-        <w:t>1 Cod XXXX</w:t>
+        <w:t xml:space="preserve"> </w:t>
+      </w:r>
+      <w:proofErr w:type="spellStart"/>
+      <w:r>
+        <w:rPr>
+          <w:noProof w:val="0"/>
+          <w:lang w:val="es-CO"/>
+        </w:rPr>
+        <w:t>Cod</w:t>
+      </w:r>
+      <w:proofErr w:type="spellEnd"/>
+      <w:r>
+        <w:rPr>
+          <w:noProof w:val="0"/>
+          <w:lang w:val="es-CO"/>
+        </w:rPr>
+        <w:t xml:space="preserve"> </w:t>
+      </w:r>
+      <w:r>
+        <w:rPr>
+          <w:noProof w:val="0"/>
+          <w:lang w:val="es-CO"/>
+        </w:rPr>
+        <w:t>202110848</w:t>
       </w:r>
     </w:p>
     <w:p>
@@ -61,19 +84,44 @@
           <w:noProof w:val="0"/>
           <w:lang w:val="es-CO"/>
         </w:rPr>
-        <w:t xml:space="preserve">Estudiante </w:t>
+        <w:t>Juan Esteban Lopez</w:t>
+      </w:r>
+      <w:bookmarkStart w:id="0" w:name="_GoBack"/>
+      <w:bookmarkEnd w:id="0"/>
+      <w:r>
+        <w:rPr>
+          <w:noProof w:val="0"/>
+          <w:lang w:val="es-CO"/>
+        </w:rPr>
+        <w:t xml:space="preserve"> </w:t>
+      </w:r>
+      <w:proofErr w:type="spellStart"/>
+      <w:r>
+        <w:rPr>
+          <w:noProof w:val="0"/>
+          <w:lang w:val="es-CO"/>
+        </w:rPr>
+        <w:t>Cod</w:t>
+      </w:r>
+      <w:proofErr w:type="spellEnd"/>
+      <w:r>
+        <w:rPr>
+          <w:noProof w:val="0"/>
+          <w:lang w:val="es-CO"/>
+        </w:rPr>
+        <w:t xml:space="preserve"> </w:t>
       </w:r>
       <w:r>
         <w:rPr>
           <w:noProof w:val="0"/>
           <w:lang w:val="es-CO"/>
         </w:rPr>
-        <w:t>2 Cod XXXX</w:t>
+        <w:t>202021417</w:t>
       </w:r>
     </w:p>
     <w:p>
       <w:pPr>
-        <w:pStyle w:val="Heading1"/>
+        <w:pStyle w:val="Ttulo1"/>
         <w:rPr>
           <w:b/>
           <w:bCs/>
@@ -93,7 +141,7 @@
     </w:p>
     <w:p>
       <w:pPr>
-        <w:pStyle w:val="ListParagraph"/>
+        <w:pStyle w:val="Prrafodelista"/>
         <w:numPr>
           <w:ilvl w:val="0"/>
           <w:numId w:val="12"/>
@@ -115,7 +163,7 @@
     </w:p>
     <w:p>
       <w:pPr>
-        <w:pStyle w:val="ListParagraph"/>
+        <w:pStyle w:val="Prrafodelista"/>
         <w:spacing w:after="0"/>
         <w:jc w:val="both"/>
         <w:rPr>
@@ -126,7 +174,7 @@
     </w:p>
     <w:p>
       <w:pPr>
-        <w:pStyle w:val="ListParagraph"/>
+        <w:pStyle w:val="Prrafodelista"/>
         <w:spacing w:after="0"/>
         <w:jc w:val="both"/>
         <w:rPr>
@@ -134,10 +182,115 @@
           <w:lang w:val="es-CO"/>
         </w:rPr>
       </w:pPr>
+      <w:r>
+        <w:rPr>
+          <w:rFonts w:ascii="Dax-Regular" w:hAnsi="Dax-Regular"/>
+          <w:lang w:val="es-CO"/>
+        </w:rPr>
+        <w:t>Consideramos que la relación del número de elementos con respecto a la altura es la sumatoria de los nodos en cada nivel, partiendo de que el nivel 0 tiene un nodo, lo representaríamos de la siguiente forma</w:t>
+      </w:r>
+      <w:r>
+        <w:rPr>
+          <w:rFonts w:ascii="Dax-Regular" w:hAnsi="Dax-Regular"/>
+          <w:lang w:val="es-CO"/>
+        </w:rPr>
+        <w:t>, donde n es el número de la altura total</w:t>
+      </w:r>
     </w:p>
     <w:p>
       <w:pPr>
-        <w:pStyle w:val="ListParagraph"/>
+        <w:pStyle w:val="Prrafodelista"/>
+        <w:spacing w:after="0"/>
+        <w:jc w:val="both"/>
+        <w:rPr>
+          <w:rFonts w:ascii="Dax-Regular" w:hAnsi="Dax-Regular"/>
+          <w:lang w:val="es-CO"/>
+        </w:rPr>
+      </w:pPr>
+      <m:oMathPara>
+        <m:oMath>
+          <m:r>
+            <w:rPr>
+              <w:rFonts w:ascii="Cambria Math" w:hAnsi="Cambria Math"/>
+              <w:lang w:val="es-CO"/>
+            </w:rPr>
+            <m:t>Numero de elementos=1+</m:t>
+          </m:r>
+          <m:nary>
+            <m:naryPr>
+              <m:chr m:val="∑"/>
+              <m:limLoc m:val="undOvr"/>
+              <m:ctrlPr>
+                <w:rPr>
+                  <w:rFonts w:ascii="Cambria Math" w:hAnsi="Cambria Math"/>
+                  <w:i/>
+                  <w:lang w:val="es-CO"/>
+                </w:rPr>
+              </m:ctrlPr>
+            </m:naryPr>
+            <m:sub>
+              <m:r>
+                <w:rPr>
+                  <w:rFonts w:ascii="Cambria Math" w:hAnsi="Cambria Math"/>
+                  <w:lang w:val="es-CO"/>
+                </w:rPr>
+                <m:t>x=1</m:t>
+              </m:r>
+            </m:sub>
+            <m:sup>
+              <m:r>
+                <w:rPr>
+                  <w:rFonts w:ascii="Cambria Math" w:hAnsi="Cambria Math"/>
+                  <w:lang w:val="es-CO"/>
+                </w:rPr>
+                <m:t>n</m:t>
+              </m:r>
+            </m:sup>
+            <m:e>
+              <m:r>
+                <w:rPr>
+                  <w:rFonts w:ascii="Cambria Math" w:hAnsi="Cambria Math"/>
+                  <w:lang w:val="es-CO"/>
+                </w:rPr>
+                <m:t>2x</m:t>
+              </m:r>
+            </m:e>
+          </m:nary>
+        </m:oMath>
+      </m:oMathPara>
+    </w:p>
+    <w:p>
+      <w:pPr>
+        <w:pStyle w:val="Prrafodelista"/>
+        <w:spacing w:after="0"/>
+        <w:jc w:val="both"/>
+        <w:rPr>
+          <w:rFonts w:ascii="Dax-Regular" w:hAnsi="Dax-Regular"/>
+          <w:lang w:val="es-CO"/>
+        </w:rPr>
+      </w:pPr>
+    </w:p>
+    <w:p>
+      <w:pPr>
+        <w:pStyle w:val="Prrafodelista"/>
+        <w:spacing w:after="0"/>
+        <w:jc w:val="both"/>
+        <w:rPr>
+          <w:rFonts w:ascii="Dax-Regular" w:hAnsi="Dax-Regular"/>
+          <w:lang w:val="es-CO"/>
+        </w:rPr>
+      </w:pPr>
+      <w:r>
+        <w:rPr>
+          <w:rFonts w:ascii="Dax-Regular" w:hAnsi="Dax-Regular"/>
+          <w:lang w:val="es-CO"/>
+        </w:rPr>
+        <w:t>De esta forma obtenemos una ecuación que relaciona el número total nodos (peso) y la altura del árbol.</w:t>
+      </w:r>
+    </w:p>
+    <w:p>
+      <w:pPr>
+        <w:pStyle w:val="Prrafodelista"/>
         <w:numPr>
           <w:ilvl w:val="0"/>
           <w:numId w:val="12"/>
@@ -159,7 +312,7 @@
     </w:p>
     <w:p>
       <w:pPr>
-        <w:pStyle w:val="ListParagraph"/>
+        <w:pStyle w:val="Prrafodelista"/>
         <w:rPr>
           <w:rFonts w:ascii="Dax-Regular" w:hAnsi="Dax-Regular"/>
           <w:lang w:val="es-CO"/>
@@ -168,16 +321,39 @@
     </w:p>
     <w:p>
       <w:pPr>
-        <w:pStyle w:val="ListParagraph"/>
+        <w:pStyle w:val="Prrafodelista"/>
         <w:rPr>
           <w:rFonts w:ascii="Dax-Regular" w:hAnsi="Dax-Regular"/>
           <w:lang w:val="es-CO"/>
         </w:rPr>
       </w:pPr>
+      <w:r>
+        <w:rPr>
+          <w:rFonts w:ascii="Dax-Regular" w:hAnsi="Dax-Regular"/>
+          <w:lang w:val="es-CO"/>
+        </w:rPr>
+        <w:t xml:space="preserve">Consideramos que en el BST hay un tiempo de respuesta más rápido debido a que apenas encuentre la fecha inicial buscada, se sabe que su peso </w:t>
+      </w:r>
+      <w:r>
+        <w:rPr>
+          <w:rFonts w:ascii="Dax-Regular" w:hAnsi="Dax-Regular"/>
+          <w:lang w:val="es-CO"/>
+        </w:rPr>
+        <w:t>es la cantidad de datos encontrados en ese intervalo, y de igual forma con la fecha final, del modo que, al realizar esta acción de obtener la cantidad de datos por el peso, la diferencia de estos dos números sería la cantidad total de datos en el intervalo solicitado. Obtendríamos una complejidad temporal de O(K) para obtener la cantidad de datos en el intervalo solicitado.</w:t>
+      </w:r>
     </w:p>
     <w:p>
       <w:pPr>
-        <w:pStyle w:val="ListParagraph"/>
+        <w:pStyle w:val="Prrafodelista"/>
+        <w:rPr>
+          <w:rFonts w:ascii="Dax-Regular" w:hAnsi="Dax-Regular"/>
+          <w:lang w:val="es-CO"/>
+        </w:rPr>
+      </w:pPr>
+    </w:p>
+    <w:p>
+      <w:pPr>
+        <w:pStyle w:val="Prrafodelista"/>
         <w:numPr>
           <w:ilvl w:val="0"/>
           <w:numId w:val="12"/>
@@ -199,7 +375,9 @@
     </w:p>
     <w:p>
       <w:pPr>
-        <w:pStyle w:val="ListParagraph"/>
+        <w:spacing w:after="0"/>
+        <w:ind w:left="720"/>
+        <w:jc w:val="both"/>
         <w:rPr>
           <w:rFonts w:ascii="Dax-Regular" w:hAnsi="Dax-Regular"/>
           <w:lang w:val="es-CO"/>
@@ -208,7 +386,41 @@
     </w:p>
     <w:p>
       <w:pPr>
-        <w:pStyle w:val="ListParagraph"/>
+        <w:spacing w:after="0"/>
+        <w:ind w:left="720"/>
+        <w:jc w:val="both"/>
+        <w:rPr>
+          <w:rFonts w:ascii="Dax-Regular" w:hAnsi="Dax-Regular"/>
+          <w:lang w:val="es-CO"/>
+        </w:rPr>
+      </w:pPr>
+      <w:r>
+        <w:rPr>
+          <w:rFonts w:ascii="Dax-Regular" w:hAnsi="Dax-Regular"/>
+          <w:lang w:val="es-CO"/>
+        </w:rPr>
+        <w:t>Se usa la función mo</w:t>
+      </w:r>
+      <w:r>
+        <w:rPr>
+          <w:rFonts w:ascii="Dax-Regular" w:hAnsi="Dax-Regular"/>
+          <w:lang w:val="es-CO"/>
+        </w:rPr>
+        <w:t>.values(map, keylo, keyhi) que es la encargada de buscar los valores de un arbol que se encuentren entre keylo que sería la fecha inicial y keyhi que es la fecha final a buscar</w:t>
+      </w:r>
+    </w:p>
+    <w:p>
+      <w:pPr>
+        <w:pStyle w:val="Prrafodelista"/>
+        <w:rPr>
+          <w:rFonts w:ascii="Dax-Regular" w:hAnsi="Dax-Regular"/>
+          <w:lang w:val="es-CO"/>
+        </w:rPr>
+      </w:pPr>
+    </w:p>
+    <w:p>
+      <w:pPr>
+        <w:pStyle w:val="Prrafodelista"/>
         <w:spacing w:after="0"/>
         <w:jc w:val="both"/>
         <w:rPr>
@@ -228,7 +440,7 @@
 </file>
 
 <file path=word/numbering.xml><?xml version="1.0" encoding="utf-8"?>
-<w:numbering xmlns:wpc="http://schemas.microsoft.com/office/word/2010/wordprocessingCanvas" xmlns:cx="http://schemas.microsoft.com/office/drawing/2014/chartex" xmlns:cx1="http://schemas.microsoft.com/office/drawing/2015/9/8/chartex" xmlns:cx2="http://schemas.microsoft.com/office/drawing/2015/10/21/chartex" xmlns:cx3="http://schemas.microsoft.com/office/drawing/2016/5/9/chartex" xmlns:cx4="http://schemas.microsoft.com/office/drawing/2016/5/10/chartex" xmlns:cx5="http://schemas.microsoft.com/office/drawing/2016/5/11/chartex" xmlns:cx6="http://schemas.microsoft.com/office/drawing/2016/5/12/chartex" xmlns:cx7="http://schemas.microsoft.com/office/drawing/2016/5/13/chartex" xmlns:cx8="http://schemas.microsoft.com/office/drawing/2016/5/14/chartex" xmlns:mc="http://schemas.openxmlformats.org/markup-compatibility/2006" xmlns:aink="http://schemas.microsoft.com/office/drawing/2016/ink" xmlns:am3d="http://schemas.microsoft.com/office/drawing/2017/model3d" xmlns:o="urn:schemas-microsoft-com:office:office" xmlns:r="http://schemas.openxmlformats.org/officeDocument/2006/relationships" xmlns:m="http://schemas.openxmlformats.org/officeDocument/2006/math" xmlns:v="urn:schemas-microsoft-com:vml" xmlns:wp14="http://schemas.microsoft.com/office/word/2010/wordprocessingDrawing" xmlns:wp="http://schemas.openxmlformats.org/drawingml/2006/wordprocessingDrawing" xmlns:w10="urn:schemas-microsoft-com:office:word" xmlns:w="http://schemas.openxmlformats.org/wordprocessingml/2006/main" xmlns:w14="http://schemas.microsoft.com/office/word/2010/wordml" xmlns:w15="http://schemas.microsoft.com/office/word/2012/wordml" xmlns:w16cex="http://schemas.microsoft.com/office/word/2018/wordml/cex" xmlns:w16cid="http://schemas.microsoft.com/office/word/2016/wordml/cid" xmlns:w16="http://schemas.microsoft.com/office/word/2018/wordml" xmlns:w16se="http://schemas.microsoft.com/office/word/2015/wordml/symex" xmlns:wpg="http://schemas.microsoft.com/office/word/2010/wordprocessingGroup" xmlns:wpi="http://schemas.microsoft.com/office/word/2010/wordprocessingInk" xmlns:wne="http://schemas.microsoft.com/office/word/2006/wordml" xmlns:wps="http://schemas.microsoft.com/office/word/2010/wordprocessingShape" mc:Ignorable="w14 w15 w16se w16cid w16 w16cex wp14">
+<w:numbering xmlns:wpc="http://schemas.microsoft.com/office/word/2010/wordprocessingCanvas" xmlns:cx="http://schemas.microsoft.com/office/drawing/2014/chartex" xmlns:mc="http://schemas.openxmlformats.org/markup-compatibility/2006" xmlns:o="urn:schemas-microsoft-com:office:office" xmlns:r="http://schemas.openxmlformats.org/officeDocument/2006/relationships" xmlns:m="http://schemas.openxmlformats.org/officeDocument/2006/math" xmlns:v="urn:schemas-microsoft-com:vml" xmlns:wp14="http://schemas.microsoft.com/office/word/2010/wordprocessingDrawing" xmlns:wp="http://schemas.openxmlformats.org/drawingml/2006/wordprocessingDrawing" xmlns:w10="urn:schemas-microsoft-com:office:word" xmlns:w="http://schemas.openxmlformats.org/wordprocessingml/2006/main" xmlns:w14="http://schemas.microsoft.com/office/word/2010/wordml" xmlns:w15="http://schemas.microsoft.com/office/word/2012/wordml" xmlns:w16se="http://schemas.microsoft.com/office/word/2015/wordml/symex" xmlns:wpg="http://schemas.microsoft.com/office/word/2010/wordprocessingGroup" xmlns:wpi="http://schemas.microsoft.com/office/word/2010/wordprocessingInk" xmlns:wne="http://schemas.microsoft.com/office/word/2006/wordml" xmlns:wps="http://schemas.microsoft.com/office/word/2010/wordprocessingShape" mc:Ignorable="w14 w15 w16se wp14">
   <w:abstractNum w:abstractNumId="0" w15:restartNumberingAfterBreak="0">
     <w:nsid w:val="00F45053"/>
     <w:multiLevelType w:val="hybridMultilevel"/>
@@ -551,7 +763,7 @@
       <w:lvlText w:val="%1)"/>
       <w:lvlJc w:val="left"/>
       <w:pPr>
-        <w:ind w:left="720" w:hanging="360"/>
+        <w:ind w:left="502" w:hanging="360"/>
       </w:pPr>
       <w:rPr>
         <w:rFonts w:hint="default"/>
@@ -1463,7 +1675,7 @@
 </file>
 
 <file path=word/styles.xml><?xml version="1.0" encoding="utf-8"?>
-<w:styles xmlns:mc="http://schemas.openxmlformats.org/markup-compatibility/2006" xmlns:r="http://schemas.openxmlformats.org/officeDocument/2006/relationships" xmlns:w="http://schemas.openxmlformats.org/wordprocessingml/2006/main" xmlns:w14="http://schemas.microsoft.com/office/word/2010/wordml" xmlns:w15="http://schemas.microsoft.com/office/word/2012/wordml" xmlns:w16cex="http://schemas.microsoft.com/office/word/2018/wordml/cex" xmlns:w16cid="http://schemas.microsoft.com/office/word/2016/wordml/cid" xmlns:w16="http://schemas.microsoft.com/office/word/2018/wordml" xmlns:w16se="http://schemas.microsoft.com/office/word/2015/wordml/symex" mc:Ignorable="w14 w15 w16se w16cid w16 w16cex">
+<w:styles xmlns:mc="http://schemas.openxmlformats.org/markup-compatibility/2006" xmlns:r="http://schemas.openxmlformats.org/officeDocument/2006/relationships" xmlns:w="http://schemas.openxmlformats.org/wordprocessingml/2006/main" xmlns:w14="http://schemas.microsoft.com/office/word/2010/wordml" xmlns:w15="http://schemas.microsoft.com/office/word/2012/wordml" xmlns:w16se="http://schemas.microsoft.com/office/word/2015/wordml/symex" mc:Ignorable="w14 w15 w16se">
   <w:docDefaults>
     <w:rPrDefault>
       <w:rPr>
@@ -1479,7 +1691,7 @@
       </w:pPr>
     </w:pPrDefault>
   </w:docDefaults>
-  <w:latentStyles w:defLockedState="0" w:defUIPriority="99" w:defSemiHidden="0" w:defUnhideWhenUsed="0" w:defQFormat="0" w:count="376">
+  <w:latentStyles w:defLockedState="0" w:defUIPriority="99" w:defSemiHidden="0" w:defUnhideWhenUsed="0" w:defQFormat="0" w:count="371">
     <w:lsdException w:name="Normal" w:uiPriority="0" w:qFormat="1"/>
     <w:lsdException w:name="heading 1" w:uiPriority="9" w:qFormat="1"/>
     <w:lsdException w:name="heading 2" w:semiHidden="1" w:uiPriority="9" w:unhideWhenUsed="1" w:qFormat="1"/>
@@ -1851,11 +2063,6 @@
     <w:lsdException w:name="List Table 5 Dark Accent 6" w:uiPriority="50"/>
     <w:lsdException w:name="List Table 6 Colorful Accent 6" w:uiPriority="51"/>
     <w:lsdException w:name="List Table 7 Colorful Accent 6" w:uiPriority="52"/>
-    <w:lsdException w:name="Mention" w:semiHidden="1" w:unhideWhenUsed="1"/>
-    <w:lsdException w:name="Smart Hyperlink" w:semiHidden="1" w:unhideWhenUsed="1"/>
-    <w:lsdException w:name="Hashtag" w:semiHidden="1" w:unhideWhenUsed="1"/>
-    <w:lsdException w:name="Unresolved Mention" w:semiHidden="1" w:unhideWhenUsed="1"/>
-    <w:lsdException w:name="Smart Link" w:semiHidden="1" w:unhideWhenUsed="1"/>
   </w:latentStyles>
   <w:style w:type="paragraph" w:default="1" w:styleId="Normal">
     <w:name w:val="Normal"/>
@@ -1865,11 +2072,11 @@
       <w:noProof/>
     </w:rPr>
   </w:style>
-  <w:style w:type="paragraph" w:styleId="Heading1">
+  <w:style w:type="paragraph" w:styleId="Ttulo1">
     <w:name w:val="heading 1"/>
     <w:basedOn w:val="Normal"/>
     <w:next w:val="Normal"/>
-    <w:link w:val="Heading1Char"/>
+    <w:link w:val="Ttulo1Car"/>
     <w:uiPriority w:val="9"/>
     <w:qFormat/>
     <w:rsid w:val="003C0715"/>
@@ -1886,11 +2093,11 @@
       <w:szCs w:val="32"/>
     </w:rPr>
   </w:style>
-  <w:style w:type="paragraph" w:styleId="Heading2">
+  <w:style w:type="paragraph" w:styleId="Ttulo2">
     <w:name w:val="heading 2"/>
     <w:basedOn w:val="Normal"/>
     <w:next w:val="Normal"/>
-    <w:link w:val="Heading2Char"/>
+    <w:link w:val="Ttulo2Car"/>
     <w:uiPriority w:val="9"/>
     <w:unhideWhenUsed/>
     <w:qFormat/>
@@ -1908,13 +2115,13 @@
       <w:szCs w:val="26"/>
     </w:rPr>
   </w:style>
-  <w:style w:type="character" w:default="1" w:styleId="DefaultParagraphFont">
+  <w:style w:type="character" w:default="1" w:styleId="Fuentedeprrafopredeter">
     <w:name w:val="Default Paragraph Font"/>
     <w:uiPriority w:val="1"/>
     <w:semiHidden/>
     <w:unhideWhenUsed/>
   </w:style>
-  <w:style w:type="table" w:default="1" w:styleId="TableNormal">
+  <w:style w:type="table" w:default="1" w:styleId="Tablanormal">
     <w:name w:val="Normal Table"/>
     <w:uiPriority w:val="99"/>
     <w:semiHidden/>
@@ -1929,17 +2136,17 @@
       </w:tblCellMar>
     </w:tblPr>
   </w:style>
-  <w:style w:type="numbering" w:default="1" w:styleId="NoList">
+  <w:style w:type="numbering" w:default="1" w:styleId="Sinlista">
     <w:name w:val="No List"/>
     <w:uiPriority w:val="99"/>
     <w:semiHidden/>
     <w:unhideWhenUsed/>
   </w:style>
-  <w:style w:type="paragraph" w:styleId="Title">
+  <w:style w:type="paragraph" w:styleId="Ttulo">
     <w:name w:val="Title"/>
     <w:basedOn w:val="Normal"/>
     <w:next w:val="Normal"/>
-    <w:link w:val="TitleChar"/>
+    <w:link w:val="TtuloCar"/>
     <w:uiPriority w:val="10"/>
     <w:qFormat/>
     <w:rsid w:val="00BA3B38"/>
@@ -1955,10 +2162,10 @@
       <w:szCs w:val="56"/>
     </w:rPr>
   </w:style>
-  <w:style w:type="character" w:customStyle="1" w:styleId="TitleChar">
-    <w:name w:val="Title Char"/>
-    <w:basedOn w:val="DefaultParagraphFont"/>
-    <w:link w:val="Title"/>
+  <w:style w:type="character" w:customStyle="1" w:styleId="TtuloCar">
+    <w:name w:val="Título Car"/>
+    <w:basedOn w:val="Fuentedeprrafopredeter"/>
+    <w:link w:val="Ttulo"/>
     <w:uiPriority w:val="10"/>
     <w:rsid w:val="00BA3B38"/>
     <w:rPr>
@@ -1970,7 +2177,7 @@
       <w:szCs w:val="56"/>
     </w:rPr>
   </w:style>
-  <w:style w:type="paragraph" w:styleId="ListParagraph">
+  <w:style w:type="paragraph" w:styleId="Prrafodelista">
     <w:name w:val="List Paragraph"/>
     <w:basedOn w:val="Normal"/>
     <w:uiPriority w:val="34"/>
@@ -1984,9 +2191,9 @@
       <w:noProof w:val="0"/>
     </w:rPr>
   </w:style>
-  <w:style w:type="character" w:styleId="CommentReference">
+  <w:style w:type="character" w:styleId="Refdecomentario">
     <w:name w:val="annotation reference"/>
-    <w:basedOn w:val="DefaultParagraphFont"/>
+    <w:basedOn w:val="Fuentedeprrafopredeter"/>
     <w:uiPriority w:val="99"/>
     <w:semiHidden/>
     <w:unhideWhenUsed/>
@@ -1996,10 +2203,10 @@
       <w:szCs w:val="16"/>
     </w:rPr>
   </w:style>
-  <w:style w:type="paragraph" w:styleId="CommentText">
+  <w:style w:type="paragraph" w:styleId="Textocomentario">
     <w:name w:val="annotation text"/>
     <w:basedOn w:val="Normal"/>
-    <w:link w:val="CommentTextChar"/>
+    <w:link w:val="TextocomentarioCar"/>
     <w:uiPriority w:val="99"/>
     <w:semiHidden/>
     <w:unhideWhenUsed/>
@@ -2013,10 +2220,10 @@
       <w:szCs w:val="20"/>
     </w:rPr>
   </w:style>
-  <w:style w:type="character" w:customStyle="1" w:styleId="CommentTextChar">
-    <w:name w:val="Comment Text Char"/>
-    <w:basedOn w:val="DefaultParagraphFont"/>
-    <w:link w:val="CommentText"/>
+  <w:style w:type="character" w:customStyle="1" w:styleId="TextocomentarioCar">
+    <w:name w:val="Texto comentario Car"/>
+    <w:basedOn w:val="Fuentedeprrafopredeter"/>
+    <w:link w:val="Textocomentario"/>
     <w:uiPriority w:val="99"/>
     <w:semiHidden/>
     <w:rsid w:val="00A442AC"/>
@@ -2025,7 +2232,7 @@
       <w:szCs w:val="20"/>
     </w:rPr>
   </w:style>
-  <w:style w:type="paragraph" w:styleId="Caption">
+  <w:style w:type="paragraph" w:styleId="Descripcin">
     <w:name w:val="caption"/>
     <w:basedOn w:val="Normal"/>
     <w:next w:val="Normal"/>
@@ -2045,9 +2252,9 @@
       <w:szCs w:val="18"/>
     </w:rPr>
   </w:style>
-  <w:style w:type="table" w:styleId="GridTable2">
+  <w:style w:type="table" w:styleId="Tabladecuadrcula2">
     <w:name w:val="Grid Table 2"/>
-    <w:basedOn w:val="TableNormal"/>
+    <w:basedOn w:val="Tablanormal"/>
     <w:uiPriority w:val="47"/>
     <w:rsid w:val="00076EA8"/>
     <w:pPr>
@@ -2120,10 +2327,10 @@
       </w:tcPr>
     </w:tblStylePr>
   </w:style>
-  <w:style w:type="character" w:customStyle="1" w:styleId="Heading1Char">
-    <w:name w:val="Heading 1 Char"/>
-    <w:basedOn w:val="DefaultParagraphFont"/>
-    <w:link w:val="Heading1"/>
+  <w:style w:type="character" w:customStyle="1" w:styleId="Ttulo1Car">
+    <w:name w:val="Título 1 Car"/>
+    <w:basedOn w:val="Fuentedeprrafopredeter"/>
+    <w:link w:val="Ttulo1"/>
     <w:uiPriority w:val="9"/>
     <w:rsid w:val="003C0715"/>
     <w:rPr>
@@ -2134,10 +2341,10 @@
       <w:szCs w:val="32"/>
     </w:rPr>
   </w:style>
-  <w:style w:type="character" w:customStyle="1" w:styleId="Heading2Char">
-    <w:name w:val="Heading 2 Char"/>
-    <w:basedOn w:val="DefaultParagraphFont"/>
-    <w:link w:val="Heading2"/>
+  <w:style w:type="character" w:customStyle="1" w:styleId="Ttulo2Car">
+    <w:name w:val="Título 2 Car"/>
+    <w:basedOn w:val="Fuentedeprrafopredeter"/>
+    <w:link w:val="Ttulo2"/>
     <w:uiPriority w:val="9"/>
     <w:rsid w:val="003C0715"/>
     <w:rPr>
@@ -2682,7 +2889,22 @@
 </file>
 
 <file path=customXml/itemProps2.xml><?xml version="1.0" encoding="utf-8"?>
-<ds:datastoreItem xmlns:ds="http://schemas.openxmlformats.org/officeDocument/2006/customXml" ds:itemID="{6A402F4C-F49F-4E29-8D88-E716A8E26B87}"/>
+<ds:datastoreItem xmlns:ds="http://schemas.openxmlformats.org/officeDocument/2006/customXml" ds:itemID="{6A402F4C-F49F-4E29-8D88-E716A8E26B87}">
+  <ds:schemaRefs>
+    <ds:schemaRef ds:uri="http://schemas.microsoft.com/office/2006/metadata/contentType"/>
+    <ds:schemaRef ds:uri="http://schemas.microsoft.com/office/2006/metadata/properties/metaAttributes"/>
+    <ds:schemaRef ds:uri="http://www.w3.org/2001/XMLSchema"/>
+    <ds:schemaRef ds:uri="http://schemas.microsoft.com/office/2006/metadata/properties"/>
+    <ds:schemaRef ds:uri="164883f8-7691-4ecf-b54a-664c0d0edefe"/>
+    <ds:schemaRef ds:uri="85e30bcc-d76c-4413-8e4d-2dce22fb0743"/>
+    <ds:schemaRef ds:uri="http://schemas.microsoft.com/office/2006/documentManagement/types"/>
+    <ds:schemaRef ds:uri="http://schemas.microsoft.com/office/infopath/2007/PartnerControls"/>
+    <ds:schemaRef ds:uri="http://schemas.openxmlformats.org/package/2006/metadata/core-properties"/>
+    <ds:schemaRef ds:uri="http://purl.org/dc/elements/1.1/"/>
+    <ds:schemaRef ds:uri="http://purl.org/dc/terms/"/>
+    <ds:schemaRef ds:uri="http://schemas.microsoft.com/internal/obd"/>
+  </ds:schemaRefs>
+</ds:datastoreItem>
 </file>
 
 <file path=customXml/itemProps3.xml><?xml version="1.0" encoding="utf-8"?>

</xml_diff>